<commit_message>
Cambio archivo planilla seguimiento, tecnologias
</commit_message>
<xml_diff>
--- a/Documentación/Otros/Planilla de seguimiento.docx
+++ b/Documentación/Otros/Planilla de seguimiento.docx
@@ -338,7 +338,23 @@
                 <w:sz w:val="20"/>
                 <w:szCs w:val="20"/>
               </w:rPr>
-              <w:t>Investigar más sobre sensores del arduino.</w:t>
+              <w:t xml:space="preserve">Investigar más sobre sensores del </w:t>
+            </w:r>
+            <w:proofErr w:type="spellStart"/>
+            <w:r>
+              <w:rPr>
+                <w:sz w:val="20"/>
+                <w:szCs w:val="20"/>
+              </w:rPr>
+              <w:t>arduino</w:t>
+            </w:r>
+            <w:proofErr w:type="spellEnd"/>
+            <w:r>
+              <w:rPr>
+                <w:sz w:val="20"/>
+                <w:szCs w:val="20"/>
+              </w:rPr>
+              <w:t>.</w:t>
             </w:r>
           </w:p>
           <w:p>
@@ -367,7 +383,23 @@
                 <w:sz w:val="20"/>
                 <w:szCs w:val="20"/>
               </w:rPr>
-              <w:t>Sobre diferentes posibilidades de hostear una aplicación web.</w:t>
+              <w:t xml:space="preserve">Sobre diferentes posibilidades de </w:t>
+            </w:r>
+            <w:proofErr w:type="spellStart"/>
+            <w:r>
+              <w:rPr>
+                <w:sz w:val="20"/>
+                <w:szCs w:val="20"/>
+              </w:rPr>
+              <w:t>hostear</w:t>
+            </w:r>
+            <w:proofErr w:type="spellEnd"/>
+            <w:r>
+              <w:rPr>
+                <w:sz w:val="20"/>
+                <w:szCs w:val="20"/>
+              </w:rPr>
+              <w:t xml:space="preserve"> una aplicación web.</w:t>
             </w:r>
           </w:p>
         </w:tc>
@@ -403,7 +435,23 @@
                 <w:sz w:val="20"/>
                 <w:szCs w:val="20"/>
               </w:rPr>
-              <w:t>Desconocemos servicios de hosteo.</w:t>
+              <w:t xml:space="preserve">Desconocemos servicios de </w:t>
+            </w:r>
+            <w:proofErr w:type="spellStart"/>
+            <w:r>
+              <w:rPr>
+                <w:sz w:val="20"/>
+                <w:szCs w:val="20"/>
+              </w:rPr>
+              <w:t>hosteo</w:t>
+            </w:r>
+            <w:proofErr w:type="spellEnd"/>
+            <w:r>
+              <w:rPr>
+                <w:sz w:val="20"/>
+                <w:szCs w:val="20"/>
+              </w:rPr>
+              <w:t>.</w:t>
             </w:r>
           </w:p>
         </w:tc>
@@ -588,7 +636,23 @@
                 <w:sz w:val="20"/>
                 <w:szCs w:val="20"/>
               </w:rPr>
-              <w:t>Análisis de prefactibilidad: técnica, organizativa y económica</w:t>
+              <w:t xml:space="preserve">Análisis de </w:t>
+            </w:r>
+            <w:proofErr w:type="spellStart"/>
+            <w:r>
+              <w:rPr>
+                <w:sz w:val="20"/>
+                <w:szCs w:val="20"/>
+              </w:rPr>
+              <w:t>prefactibilidad</w:t>
+            </w:r>
+            <w:proofErr w:type="spellEnd"/>
+            <w:r>
+              <w:rPr>
+                <w:sz w:val="20"/>
+                <w:szCs w:val="20"/>
+              </w:rPr>
+              <w:t>: técnica, organizativa y económica</w:t>
             </w:r>
           </w:p>
         </w:tc>
@@ -890,7 +954,23 @@
                 <w:sz w:val="20"/>
                 <w:szCs w:val="20"/>
               </w:rPr>
-              <w:t>Investigar precios y costos sobre Hardware de Arduino y sensores.</w:t>
+              <w:t xml:space="preserve">Investigar precios y costos sobre Hardware de </w:t>
+            </w:r>
+            <w:proofErr w:type="spellStart"/>
+            <w:r>
+              <w:rPr>
+                <w:sz w:val="20"/>
+                <w:szCs w:val="20"/>
+              </w:rPr>
+              <w:t>Arduino</w:t>
+            </w:r>
+            <w:proofErr w:type="spellEnd"/>
+            <w:r>
+              <w:rPr>
+                <w:sz w:val="20"/>
+                <w:szCs w:val="20"/>
+              </w:rPr>
+              <w:t xml:space="preserve"> y sensores.</w:t>
             </w:r>
           </w:p>
           <w:p>
@@ -1564,15 +1644,22 @@
                 <w:szCs w:val="20"/>
               </w:rPr>
             </w:pPr>
-            <w:bookmarkStart w:id="0" w:name="_GoBack"/>
-            <w:bookmarkEnd w:id="0"/>
-            <w:r>
-              <w:rPr>
-                <w:sz w:val="20"/>
-                <w:szCs w:val="20"/>
-              </w:rPr>
-              <w:t>Investigación de Tecnologías de IoT</w:t>
-            </w:r>
+            <w:r>
+              <w:rPr>
+                <w:sz w:val="20"/>
+                <w:szCs w:val="20"/>
+              </w:rPr>
+              <w:t xml:space="preserve">Investigación de Tecnologías de </w:t>
+            </w:r>
+            <w:proofErr w:type="spellStart"/>
+            <w:r>
+              <w:rPr>
+                <w:sz w:val="20"/>
+                <w:szCs w:val="20"/>
+              </w:rPr>
+              <w:t>IoT</w:t>
+            </w:r>
+            <w:proofErr w:type="spellEnd"/>
           </w:p>
         </w:tc>
         <w:tc>
@@ -1815,8 +1902,17 @@
                 <w:sz w:val="20"/>
                 <w:szCs w:val="20"/>
               </w:rPr>
-              <w:t>Plan de testing</w:t>
-            </w:r>
+              <w:t xml:space="preserve">Plan de </w:t>
+            </w:r>
+            <w:proofErr w:type="spellStart"/>
+            <w:r>
+              <w:rPr>
+                <w:sz w:val="20"/>
+                <w:szCs w:val="20"/>
+              </w:rPr>
+              <w:t>testing</w:t>
+            </w:r>
+            <w:proofErr w:type="spellEnd"/>
           </w:p>
           <w:p>
             <w:pPr>
@@ -1897,12 +1993,37 @@
                 <w:szCs w:val="20"/>
               </w:rPr>
             </w:pPr>
-            <w:r>
-              <w:rPr>
-                <w:sz w:val="20"/>
-                <w:szCs w:val="20"/>
-              </w:rPr>
-              <w:t>Product backlog: priorizado</w:t>
+            <w:proofErr w:type="spellStart"/>
+            <w:r>
+              <w:rPr>
+                <w:sz w:val="20"/>
+                <w:szCs w:val="20"/>
+              </w:rPr>
+              <w:t>Product</w:t>
+            </w:r>
+            <w:proofErr w:type="spellEnd"/>
+            <w:r>
+              <w:rPr>
+                <w:sz w:val="20"/>
+                <w:szCs w:val="20"/>
+              </w:rPr>
+              <w:t xml:space="preserve"> </w:t>
+            </w:r>
+            <w:proofErr w:type="spellStart"/>
+            <w:r>
+              <w:rPr>
+                <w:sz w:val="20"/>
+                <w:szCs w:val="20"/>
+              </w:rPr>
+              <w:t>backlog</w:t>
+            </w:r>
+            <w:proofErr w:type="spellEnd"/>
+            <w:r>
+              <w:rPr>
+                <w:sz w:val="20"/>
+                <w:szCs w:val="20"/>
+              </w:rPr>
+              <w:t>: priorizado</w:t>
             </w:r>
           </w:p>
           <w:p>
@@ -2273,8 +2394,17 @@
                 <w:sz w:val="20"/>
                 <w:szCs w:val="20"/>
               </w:rPr>
-              <w:t>Plan de testing</w:t>
-            </w:r>
+              <w:t xml:space="preserve">Plan de </w:t>
+            </w:r>
+            <w:proofErr w:type="spellStart"/>
+            <w:r>
+              <w:rPr>
+                <w:sz w:val="20"/>
+                <w:szCs w:val="20"/>
+              </w:rPr>
+              <w:t>testing</w:t>
+            </w:r>
+            <w:proofErr w:type="spellEnd"/>
           </w:p>
           <w:p>
             <w:pPr>
@@ -2565,8 +2695,17 @@
                 <w:sz w:val="20"/>
                 <w:szCs w:val="20"/>
               </w:rPr>
-              <w:t>Plan de testing</w:t>
-            </w:r>
+              <w:t xml:space="preserve">Plan de </w:t>
+            </w:r>
+            <w:proofErr w:type="spellStart"/>
+            <w:r>
+              <w:rPr>
+                <w:sz w:val="20"/>
+                <w:szCs w:val="20"/>
+              </w:rPr>
+              <w:t>testing</w:t>
+            </w:r>
+            <w:proofErr w:type="spellEnd"/>
           </w:p>
           <w:p>
             <w:pPr>
@@ -2589,95 +2728,55 @@
                 <w:szCs w:val="20"/>
               </w:rPr>
             </w:pPr>
-            <w:r>
-              <w:rPr>
-                <w:sz w:val="20"/>
-                <w:szCs w:val="20"/>
-              </w:rPr>
-              <w:t>Plan de gestión de la configuración</w:t>
-            </w:r>
-          </w:p>
-          <w:p>
-            <w:pPr>
-              <w:widowControl w:val="0"/>
-              <w:numPr>
-                <w:ilvl w:val="0"/>
-                <w:numId w:val="10"/>
-              </w:numPr>
-              <w:pBdr>
-                <w:top w:val="nil"/>
-                <w:left w:val="nil"/>
-                <w:bottom w:val="nil"/>
-                <w:right w:val="nil"/>
-                <w:between w:val="nil"/>
-              </w:pBdr>
-              <w:spacing w:line="240" w:lineRule="auto"/>
-              <w:contextualSpacing/>
-              <w:rPr>
-                <w:sz w:val="20"/>
-                <w:szCs w:val="20"/>
-              </w:rPr>
-            </w:pPr>
-            <w:r>
-              <w:rPr>
-                <w:sz w:val="20"/>
-                <w:szCs w:val="20"/>
-              </w:rPr>
-              <w:t>Plan de riesgo</w:t>
-            </w:r>
-          </w:p>
-          <w:p>
-            <w:pPr>
-              <w:widowControl w:val="0"/>
-              <w:numPr>
-                <w:ilvl w:val="0"/>
-                <w:numId w:val="10"/>
-              </w:numPr>
-              <w:pBdr>
-                <w:top w:val="nil"/>
-                <w:left w:val="nil"/>
-                <w:bottom w:val="nil"/>
-                <w:right w:val="nil"/>
-                <w:between w:val="nil"/>
-              </w:pBdr>
-              <w:spacing w:line="240" w:lineRule="auto"/>
-              <w:contextualSpacing/>
-              <w:rPr>
-                <w:sz w:val="20"/>
-                <w:szCs w:val="20"/>
-              </w:rPr>
-            </w:pPr>
-            <w:r>
-              <w:rPr>
-                <w:sz w:val="20"/>
-                <w:szCs w:val="20"/>
-              </w:rPr>
-              <w:t>Product backlog: priorizado</w:t>
-            </w:r>
-          </w:p>
-          <w:p>
-            <w:pPr>
-              <w:widowControl w:val="0"/>
-              <w:pBdr>
-                <w:top w:val="nil"/>
-                <w:left w:val="nil"/>
-                <w:bottom w:val="nil"/>
-                <w:right w:val="nil"/>
-                <w:between w:val="nil"/>
-              </w:pBdr>
-              <w:spacing w:line="240" w:lineRule="auto"/>
-              <w:rPr>
-                <w:sz w:val="20"/>
-                <w:szCs w:val="20"/>
-              </w:rPr>
-            </w:pPr>
-            <w:r>
-              <w:rPr>
-                <w:sz w:val="20"/>
-                <w:szCs w:val="20"/>
-              </w:rPr>
-              <w:t>Diagrama de clases de objetos de dominio</w:t>
-            </w:r>
+            <w:proofErr w:type="spellStart"/>
+            <w:r>
+              <w:rPr>
+                <w:sz w:val="20"/>
+                <w:szCs w:val="20"/>
+              </w:rPr>
+              <w:t>Product</w:t>
+            </w:r>
+            <w:proofErr w:type="spellEnd"/>
+            <w:r>
+              <w:rPr>
+                <w:sz w:val="20"/>
+                <w:szCs w:val="20"/>
+              </w:rPr>
+              <w:t xml:space="preserve"> </w:t>
+            </w:r>
+            <w:proofErr w:type="spellStart"/>
+            <w:r>
+              <w:rPr>
+                <w:sz w:val="20"/>
+                <w:szCs w:val="20"/>
+              </w:rPr>
+              <w:t>backlog</w:t>
+            </w:r>
+            <w:proofErr w:type="spellEnd"/>
+            <w:r>
+              <w:rPr>
+                <w:sz w:val="20"/>
+                <w:szCs w:val="20"/>
+              </w:rPr>
+              <w:t>: priorizado</w:t>
+            </w:r>
+          </w:p>
+          <w:p>
+            <w:pPr>
+              <w:widowControl w:val="0"/>
+              <w:pBdr>
+                <w:top w:val="nil"/>
+                <w:left w:val="nil"/>
+                <w:bottom w:val="nil"/>
+                <w:right w:val="nil"/>
+                <w:between w:val="nil"/>
+              </w:pBdr>
+              <w:spacing w:line="240" w:lineRule="auto"/>
+              <w:rPr>
+                <w:sz w:val="20"/>
+                <w:szCs w:val="20"/>
+              </w:rPr>
+            </w:pPr>
           </w:p>
         </w:tc>
         <w:tc>
@@ -2714,6 +2813,121 @@
               </w:rPr>
               <w:t>No terminamos ningún documento</w:t>
             </w:r>
+          </w:p>
+          <w:p>
+            <w:pPr>
+              <w:widowControl w:val="0"/>
+              <w:pBdr>
+                <w:top w:val="nil"/>
+                <w:left w:val="nil"/>
+                <w:bottom w:val="nil"/>
+                <w:right w:val="nil"/>
+                <w:between w:val="nil"/>
+              </w:pBdr>
+              <w:spacing w:line="240" w:lineRule="auto"/>
+              <w:rPr>
+                <w:sz w:val="20"/>
+                <w:szCs w:val="20"/>
+              </w:rPr>
+            </w:pPr>
+            <w:r>
+              <w:rPr>
+                <w:sz w:val="20"/>
+                <w:szCs w:val="20"/>
+              </w:rPr>
+              <w:t xml:space="preserve">Realizar estos documentos </w:t>
+            </w:r>
+            <w:proofErr w:type="spellStart"/>
+            <w:r>
+              <w:rPr>
+                <w:sz w:val="20"/>
+                <w:szCs w:val="20"/>
+              </w:rPr>
+              <w:t>mas</w:t>
+            </w:r>
+            <w:proofErr w:type="spellEnd"/>
+            <w:r>
+              <w:rPr>
+                <w:sz w:val="20"/>
+                <w:szCs w:val="20"/>
+              </w:rPr>
+              <w:t xml:space="preserve"> adelante.</w:t>
+            </w:r>
+          </w:p>
+          <w:p>
+            <w:pPr>
+              <w:widowControl w:val="0"/>
+              <w:numPr>
+                <w:ilvl w:val="0"/>
+                <w:numId w:val="10"/>
+              </w:numPr>
+              <w:pBdr>
+                <w:top w:val="nil"/>
+                <w:left w:val="nil"/>
+                <w:bottom w:val="nil"/>
+                <w:right w:val="nil"/>
+                <w:between w:val="nil"/>
+              </w:pBdr>
+              <w:spacing w:line="240" w:lineRule="auto"/>
+              <w:contextualSpacing/>
+              <w:rPr>
+                <w:sz w:val="20"/>
+                <w:szCs w:val="20"/>
+              </w:rPr>
+            </w:pPr>
+            <w:r>
+              <w:rPr>
+                <w:sz w:val="20"/>
+                <w:szCs w:val="20"/>
+              </w:rPr>
+              <w:t>Plan de gestión de la configuración</w:t>
+            </w:r>
+          </w:p>
+          <w:p>
+            <w:pPr>
+              <w:widowControl w:val="0"/>
+              <w:numPr>
+                <w:ilvl w:val="0"/>
+                <w:numId w:val="10"/>
+              </w:numPr>
+              <w:pBdr>
+                <w:top w:val="nil"/>
+                <w:left w:val="nil"/>
+                <w:bottom w:val="nil"/>
+                <w:right w:val="nil"/>
+                <w:between w:val="nil"/>
+              </w:pBdr>
+              <w:spacing w:line="240" w:lineRule="auto"/>
+              <w:contextualSpacing/>
+              <w:rPr>
+                <w:sz w:val="20"/>
+                <w:szCs w:val="20"/>
+              </w:rPr>
+            </w:pPr>
+            <w:r>
+              <w:rPr>
+                <w:sz w:val="20"/>
+                <w:szCs w:val="20"/>
+              </w:rPr>
+              <w:t>Plan de riesgo</w:t>
+            </w:r>
+          </w:p>
+          <w:p>
+            <w:pPr>
+              <w:widowControl w:val="0"/>
+              <w:pBdr>
+                <w:top w:val="nil"/>
+                <w:left w:val="nil"/>
+                <w:bottom w:val="nil"/>
+                <w:right w:val="nil"/>
+                <w:between w:val="nil"/>
+              </w:pBdr>
+              <w:spacing w:line="240" w:lineRule="auto"/>
+              <w:rPr>
+                <w:sz w:val="20"/>
+                <w:szCs w:val="20"/>
+              </w:rPr>
+            </w:pPr>
           </w:p>
         </w:tc>
         <w:tc>
@@ -2822,33 +3036,8 @@
                 <w:sz w:val="20"/>
                 <w:szCs w:val="20"/>
               </w:rPr>
-              <w:t xml:space="preserve">Comenzó el Sprint 1 el día 09/06, seguimos trabajando con </w:t>
-            </w:r>
-            <w:r>
-              <w:rPr>
-                <w:sz w:val="20"/>
-                <w:szCs w:val="20"/>
-              </w:rPr>
-              <w:lastRenderedPageBreak/>
-              <w:t xml:space="preserve">los documentos a presentar. </w:t>
-            </w:r>
-          </w:p>
-          <w:p>
-            <w:pPr>
-              <w:widowControl w:val="0"/>
-              <w:pBdr>
-                <w:top w:val="nil"/>
-                <w:left w:val="nil"/>
-                <w:bottom w:val="nil"/>
-                <w:right w:val="nil"/>
-                <w:between w:val="nil"/>
-              </w:pBdr>
-              <w:spacing w:line="240" w:lineRule="auto"/>
-              <w:rPr>
-                <w:sz w:val="20"/>
-                <w:szCs w:val="20"/>
-              </w:rPr>
-            </w:pPr>
+              <w:t xml:space="preserve">Comenzó el Sprint 1 el día 09/06, seguimos trabajando con los documentos a presentar. </w:t>
+            </w:r>
           </w:p>
         </w:tc>
         <w:tc>
@@ -2883,88 +3072,268 @@
                 <w:sz w:val="20"/>
                 <w:szCs w:val="20"/>
               </w:rPr>
+              <w:t>Trabajar con estos documentos:</w:t>
+            </w:r>
+          </w:p>
+          <w:p>
+            <w:pPr>
+              <w:widowControl w:val="0"/>
+              <w:numPr>
+                <w:ilvl w:val="0"/>
+                <w:numId w:val="10"/>
+              </w:numPr>
+              <w:pBdr>
+                <w:top w:val="nil"/>
+                <w:left w:val="nil"/>
+                <w:bottom w:val="nil"/>
+                <w:right w:val="nil"/>
+                <w:between w:val="nil"/>
+              </w:pBdr>
+              <w:spacing w:line="240" w:lineRule="auto"/>
+              <w:contextualSpacing/>
+              <w:rPr>
+                <w:sz w:val="20"/>
+                <w:szCs w:val="20"/>
+              </w:rPr>
+            </w:pPr>
+            <w:r>
+              <w:rPr>
+                <w:sz w:val="20"/>
+                <w:szCs w:val="20"/>
+              </w:rPr>
+              <w:t xml:space="preserve">Definición de </w:t>
+            </w:r>
+            <w:r>
+              <w:rPr>
+                <w:sz w:val="20"/>
+                <w:szCs w:val="20"/>
+              </w:rPr>
+              <w:t>Metodología</w:t>
+            </w:r>
+            <w:r>
+              <w:rPr>
+                <w:sz w:val="20"/>
+                <w:szCs w:val="20"/>
+              </w:rPr>
+              <w:t xml:space="preserve"> (6hs)</w:t>
+            </w:r>
+          </w:p>
+          <w:p>
+            <w:pPr>
+              <w:widowControl w:val="0"/>
+              <w:numPr>
+                <w:ilvl w:val="0"/>
+                <w:numId w:val="10"/>
+              </w:numPr>
+              <w:pBdr>
+                <w:top w:val="nil"/>
+                <w:left w:val="nil"/>
+                <w:bottom w:val="nil"/>
+                <w:right w:val="nil"/>
+                <w:between w:val="nil"/>
+              </w:pBdr>
+              <w:spacing w:line="240" w:lineRule="auto"/>
+              <w:contextualSpacing/>
+              <w:rPr>
+                <w:sz w:val="20"/>
+                <w:szCs w:val="20"/>
+              </w:rPr>
+            </w:pPr>
+            <w:r>
+              <w:rPr>
+                <w:sz w:val="20"/>
+                <w:szCs w:val="20"/>
+              </w:rPr>
+              <w:t xml:space="preserve">Definición </w:t>
+            </w:r>
+            <w:r>
+              <w:rPr>
+                <w:sz w:val="20"/>
+                <w:szCs w:val="20"/>
+              </w:rPr>
+              <w:t>Tecnologías</w:t>
+            </w:r>
+            <w:r>
+              <w:rPr>
+                <w:sz w:val="20"/>
+                <w:szCs w:val="20"/>
+              </w:rPr>
+              <w:t xml:space="preserve"> (4</w:t>
+            </w:r>
+            <w:r>
+              <w:rPr>
+                <w:sz w:val="20"/>
+                <w:szCs w:val="20"/>
+              </w:rPr>
+              <w:t>hs)</w:t>
+            </w:r>
+          </w:p>
+          <w:p>
+            <w:pPr>
+              <w:widowControl w:val="0"/>
+              <w:numPr>
+                <w:ilvl w:val="0"/>
+                <w:numId w:val="10"/>
+              </w:numPr>
+              <w:pBdr>
+                <w:top w:val="nil"/>
+                <w:left w:val="nil"/>
+                <w:bottom w:val="nil"/>
+                <w:right w:val="nil"/>
+                <w:between w:val="nil"/>
+              </w:pBdr>
+              <w:spacing w:line="240" w:lineRule="auto"/>
+              <w:contextualSpacing/>
+              <w:rPr>
+                <w:sz w:val="20"/>
+                <w:szCs w:val="20"/>
+              </w:rPr>
+            </w:pPr>
+            <w:r>
+              <w:rPr>
+                <w:sz w:val="20"/>
+                <w:szCs w:val="20"/>
+              </w:rPr>
+              <w:t xml:space="preserve">Definición </w:t>
+            </w:r>
+            <w:r>
+              <w:rPr>
+                <w:sz w:val="20"/>
+                <w:szCs w:val="20"/>
+              </w:rPr>
+              <w:t>Herramientas</w:t>
+            </w:r>
+            <w:r>
+              <w:rPr>
+                <w:sz w:val="20"/>
+                <w:szCs w:val="20"/>
+              </w:rPr>
+              <w:t xml:space="preserve"> (4</w:t>
+            </w:r>
+            <w:r>
+              <w:rPr>
+                <w:sz w:val="20"/>
+                <w:szCs w:val="20"/>
+              </w:rPr>
+              <w:t>hs)</w:t>
+            </w:r>
+          </w:p>
+          <w:p>
+            <w:pPr>
+              <w:widowControl w:val="0"/>
+              <w:numPr>
+                <w:ilvl w:val="0"/>
+                <w:numId w:val="10"/>
+              </w:numPr>
+              <w:pBdr>
+                <w:top w:val="nil"/>
+                <w:left w:val="nil"/>
+                <w:bottom w:val="nil"/>
+                <w:right w:val="nil"/>
+                <w:between w:val="nil"/>
+              </w:pBdr>
+              <w:spacing w:line="240" w:lineRule="auto"/>
+              <w:contextualSpacing/>
+              <w:rPr>
+                <w:sz w:val="20"/>
+                <w:szCs w:val="20"/>
+              </w:rPr>
+            </w:pPr>
+            <w:r>
+              <w:rPr>
+                <w:sz w:val="20"/>
+                <w:szCs w:val="20"/>
+              </w:rPr>
               <w:lastRenderedPageBreak/>
-              <w:t>Levantar Servidor Web</w:t>
-            </w:r>
-          </w:p>
-          <w:p>
-            <w:pPr>
-              <w:widowControl w:val="0"/>
-              <w:pBdr>
-                <w:top w:val="nil"/>
-                <w:left w:val="nil"/>
-                <w:bottom w:val="nil"/>
-                <w:right w:val="nil"/>
-                <w:between w:val="nil"/>
-              </w:pBdr>
-              <w:spacing w:line="240" w:lineRule="auto"/>
-              <w:rPr>
-                <w:sz w:val="20"/>
-                <w:szCs w:val="20"/>
-              </w:rPr>
-            </w:pPr>
-            <w:r>
-              <w:rPr>
-                <w:sz w:val="20"/>
-                <w:szCs w:val="20"/>
-              </w:rPr>
-              <w:t xml:space="preserve">Crear un nuevo Proyecto Web Api </w:t>
-            </w:r>
-            <w:r>
-              <w:rPr>
-                <w:sz w:val="20"/>
-                <w:szCs w:val="20"/>
-              </w:rPr>
-              <w:lastRenderedPageBreak/>
-              <w:t>ASP.NET</w:t>
-            </w:r>
-          </w:p>
-          <w:p>
-            <w:pPr>
-              <w:widowControl w:val="0"/>
-              <w:pBdr>
-                <w:top w:val="nil"/>
-                <w:left w:val="nil"/>
-                <w:bottom w:val="nil"/>
-                <w:right w:val="nil"/>
-                <w:between w:val="nil"/>
-              </w:pBdr>
-              <w:spacing w:line="240" w:lineRule="auto"/>
-              <w:rPr>
-                <w:sz w:val="20"/>
-                <w:szCs w:val="20"/>
-              </w:rPr>
-            </w:pPr>
-            <w:r>
-              <w:rPr>
-                <w:sz w:val="20"/>
-                <w:szCs w:val="20"/>
-              </w:rPr>
-              <w:t>Crear Base de Datos y un bosquejo de DER</w:t>
-            </w:r>
-          </w:p>
-          <w:p>
-            <w:pPr>
-              <w:widowControl w:val="0"/>
-              <w:pBdr>
-                <w:top w:val="nil"/>
-                <w:left w:val="nil"/>
-                <w:bottom w:val="nil"/>
-                <w:right w:val="nil"/>
-                <w:between w:val="nil"/>
-              </w:pBdr>
-              <w:spacing w:line="240" w:lineRule="auto"/>
-              <w:rPr>
-                <w:sz w:val="20"/>
-                <w:szCs w:val="20"/>
-              </w:rPr>
-            </w:pPr>
-            <w:r>
-              <w:rPr>
-                <w:sz w:val="20"/>
-                <w:szCs w:val="20"/>
-              </w:rPr>
-              <w:t>Configurar RedMine</w:t>
+              <w:t>Diagrama de clases</w:t>
+            </w:r>
+            <w:r>
+              <w:rPr>
+                <w:sz w:val="20"/>
+                <w:szCs w:val="20"/>
+              </w:rPr>
+              <w:t xml:space="preserve"> (2</w:t>
+            </w:r>
+            <w:r>
+              <w:rPr>
+                <w:sz w:val="20"/>
+                <w:szCs w:val="20"/>
+              </w:rPr>
+              <w:t>hs)</w:t>
+            </w:r>
+          </w:p>
+          <w:p>
+            <w:pPr>
+              <w:widowControl w:val="0"/>
+              <w:numPr>
+                <w:ilvl w:val="0"/>
+                <w:numId w:val="10"/>
+              </w:numPr>
+              <w:pBdr>
+                <w:top w:val="nil"/>
+                <w:left w:val="nil"/>
+                <w:bottom w:val="nil"/>
+                <w:right w:val="nil"/>
+                <w:between w:val="nil"/>
+              </w:pBdr>
+              <w:spacing w:line="240" w:lineRule="auto"/>
+              <w:contextualSpacing/>
+              <w:rPr>
+                <w:sz w:val="20"/>
+                <w:szCs w:val="20"/>
+              </w:rPr>
+            </w:pPr>
+            <w:r>
+              <w:rPr>
+                <w:sz w:val="20"/>
+                <w:szCs w:val="20"/>
+              </w:rPr>
+              <w:t>Estándar de codificación (8hs)</w:t>
+            </w:r>
+          </w:p>
+          <w:p>
+            <w:pPr>
+              <w:widowControl w:val="0"/>
+              <w:numPr>
+                <w:ilvl w:val="0"/>
+                <w:numId w:val="10"/>
+              </w:numPr>
+              <w:pBdr>
+                <w:top w:val="nil"/>
+                <w:left w:val="nil"/>
+                <w:bottom w:val="nil"/>
+                <w:right w:val="nil"/>
+                <w:between w:val="nil"/>
+              </w:pBdr>
+              <w:spacing w:line="240" w:lineRule="auto"/>
+              <w:contextualSpacing/>
+              <w:rPr>
+                <w:sz w:val="20"/>
+                <w:szCs w:val="20"/>
+              </w:rPr>
+            </w:pPr>
+            <w:r>
+              <w:rPr>
+                <w:sz w:val="20"/>
+                <w:szCs w:val="20"/>
+              </w:rPr>
+              <w:t xml:space="preserve">Plan de </w:t>
+            </w:r>
+            <w:proofErr w:type="spellStart"/>
+            <w:r>
+              <w:rPr>
+                <w:sz w:val="20"/>
+                <w:szCs w:val="20"/>
+              </w:rPr>
+              <w:t>Testing</w:t>
+            </w:r>
+            <w:proofErr w:type="spellEnd"/>
+            <w:r>
+              <w:rPr>
+                <w:sz w:val="20"/>
+                <w:szCs w:val="20"/>
+              </w:rPr>
+              <w:t xml:space="preserve"> (6hs)</w:t>
             </w:r>
           </w:p>
         </w:tc>
@@ -3001,7 +3370,23 @@
                 <w:szCs w:val="20"/>
               </w:rPr>
               <w:lastRenderedPageBreak/>
-              <w:t>Levantar la instancia de RedMine es más complejo de lo que pensamos</w:t>
+              <w:t xml:space="preserve">Levantar la instancia de </w:t>
+            </w:r>
+            <w:proofErr w:type="spellStart"/>
+            <w:r>
+              <w:rPr>
+                <w:sz w:val="20"/>
+                <w:szCs w:val="20"/>
+              </w:rPr>
+              <w:t>RedMine</w:t>
+            </w:r>
+            <w:proofErr w:type="spellEnd"/>
+            <w:r>
+              <w:rPr>
+                <w:sz w:val="20"/>
+                <w:szCs w:val="20"/>
+              </w:rPr>
+              <w:t xml:space="preserve"> es más complejo de lo que pensamos</w:t>
             </w:r>
           </w:p>
         </w:tc>
@@ -3105,32 +3490,252 @@
                 <w:sz w:val="20"/>
                 <w:szCs w:val="20"/>
               </w:rPr>
-              <w:t>Codificando el proyecto y la Base de Datos.</w:t>
-            </w:r>
-          </w:p>
-          <w:p>
-            <w:pPr>
-              <w:widowControl w:val="0"/>
-              <w:pBdr>
-                <w:top w:val="nil"/>
-                <w:left w:val="nil"/>
-                <w:bottom w:val="nil"/>
-                <w:right w:val="nil"/>
-                <w:between w:val="nil"/>
-              </w:pBdr>
-              <w:spacing w:line="240" w:lineRule="auto"/>
-              <w:rPr>
-                <w:sz w:val="20"/>
-                <w:szCs w:val="20"/>
-              </w:rPr>
-            </w:pPr>
-            <w:r>
-              <w:rPr>
-                <w:sz w:val="20"/>
-                <w:szCs w:val="20"/>
-              </w:rPr>
-              <w:t xml:space="preserve">Terminamos 4 documentos </w:t>
-            </w:r>
+              <w:t>Terminamos 6</w:t>
+            </w:r>
+            <w:r>
+              <w:rPr>
+                <w:sz w:val="20"/>
+                <w:szCs w:val="20"/>
+              </w:rPr>
+              <w:t xml:space="preserve"> documentos:</w:t>
+            </w:r>
+          </w:p>
+          <w:p>
+            <w:pPr>
+              <w:widowControl w:val="0"/>
+              <w:numPr>
+                <w:ilvl w:val="0"/>
+                <w:numId w:val="10"/>
+              </w:numPr>
+              <w:pBdr>
+                <w:top w:val="nil"/>
+                <w:left w:val="nil"/>
+                <w:bottom w:val="nil"/>
+                <w:right w:val="nil"/>
+                <w:between w:val="nil"/>
+              </w:pBdr>
+              <w:spacing w:line="240" w:lineRule="auto"/>
+              <w:contextualSpacing/>
+              <w:rPr>
+                <w:sz w:val="20"/>
+                <w:szCs w:val="20"/>
+              </w:rPr>
+            </w:pPr>
+            <w:r>
+              <w:rPr>
+                <w:sz w:val="20"/>
+                <w:szCs w:val="20"/>
+              </w:rPr>
+              <w:t>Definición de Metodología</w:t>
+            </w:r>
+            <w:r>
+              <w:rPr>
+                <w:sz w:val="20"/>
+                <w:szCs w:val="20"/>
+              </w:rPr>
+              <w:t xml:space="preserve"> </w:t>
+            </w:r>
+          </w:p>
+          <w:p>
+            <w:pPr>
+              <w:widowControl w:val="0"/>
+              <w:numPr>
+                <w:ilvl w:val="0"/>
+                <w:numId w:val="10"/>
+              </w:numPr>
+              <w:pBdr>
+                <w:top w:val="nil"/>
+                <w:left w:val="nil"/>
+                <w:bottom w:val="nil"/>
+                <w:right w:val="nil"/>
+                <w:between w:val="nil"/>
+              </w:pBdr>
+              <w:spacing w:line="240" w:lineRule="auto"/>
+              <w:contextualSpacing/>
+              <w:rPr>
+                <w:sz w:val="20"/>
+                <w:szCs w:val="20"/>
+              </w:rPr>
+            </w:pPr>
+            <w:r>
+              <w:rPr>
+                <w:sz w:val="20"/>
+                <w:szCs w:val="20"/>
+              </w:rPr>
+              <w:t>Definición Tecnologías</w:t>
+            </w:r>
+            <w:r>
+              <w:rPr>
+                <w:sz w:val="20"/>
+                <w:szCs w:val="20"/>
+              </w:rPr>
+              <w:t xml:space="preserve"> </w:t>
+            </w:r>
+          </w:p>
+          <w:p>
+            <w:pPr>
+              <w:widowControl w:val="0"/>
+              <w:numPr>
+                <w:ilvl w:val="0"/>
+                <w:numId w:val="10"/>
+              </w:numPr>
+              <w:pBdr>
+                <w:top w:val="nil"/>
+                <w:left w:val="nil"/>
+                <w:bottom w:val="nil"/>
+                <w:right w:val="nil"/>
+                <w:between w:val="nil"/>
+              </w:pBdr>
+              <w:spacing w:line="240" w:lineRule="auto"/>
+              <w:contextualSpacing/>
+              <w:rPr>
+                <w:sz w:val="20"/>
+                <w:szCs w:val="20"/>
+              </w:rPr>
+            </w:pPr>
+            <w:r>
+              <w:rPr>
+                <w:sz w:val="20"/>
+                <w:szCs w:val="20"/>
+              </w:rPr>
+              <w:t>Definición Herramientas</w:t>
+            </w:r>
+            <w:r>
+              <w:rPr>
+                <w:sz w:val="20"/>
+                <w:szCs w:val="20"/>
+              </w:rPr>
+              <w:t xml:space="preserve"> </w:t>
+            </w:r>
+          </w:p>
+          <w:p>
+            <w:pPr>
+              <w:widowControl w:val="0"/>
+              <w:numPr>
+                <w:ilvl w:val="0"/>
+                <w:numId w:val="10"/>
+              </w:numPr>
+              <w:pBdr>
+                <w:top w:val="nil"/>
+                <w:left w:val="nil"/>
+                <w:bottom w:val="nil"/>
+                <w:right w:val="nil"/>
+                <w:between w:val="nil"/>
+              </w:pBdr>
+              <w:spacing w:line="240" w:lineRule="auto"/>
+              <w:contextualSpacing/>
+              <w:rPr>
+                <w:sz w:val="20"/>
+                <w:szCs w:val="20"/>
+              </w:rPr>
+            </w:pPr>
+            <w:r>
+              <w:rPr>
+                <w:sz w:val="20"/>
+                <w:szCs w:val="20"/>
+              </w:rPr>
+              <w:t>Diagrama de clases</w:t>
+            </w:r>
+          </w:p>
+          <w:p>
+            <w:pPr>
+              <w:widowControl w:val="0"/>
+              <w:numPr>
+                <w:ilvl w:val="0"/>
+                <w:numId w:val="10"/>
+              </w:numPr>
+              <w:pBdr>
+                <w:top w:val="nil"/>
+                <w:left w:val="nil"/>
+                <w:bottom w:val="nil"/>
+                <w:right w:val="nil"/>
+                <w:between w:val="nil"/>
+              </w:pBdr>
+              <w:spacing w:line="240" w:lineRule="auto"/>
+              <w:contextualSpacing/>
+              <w:rPr>
+                <w:sz w:val="20"/>
+                <w:szCs w:val="20"/>
+              </w:rPr>
+            </w:pPr>
+            <w:r>
+              <w:rPr>
+                <w:sz w:val="20"/>
+                <w:szCs w:val="20"/>
+              </w:rPr>
+              <w:t>Estándar de codificación</w:t>
+            </w:r>
+          </w:p>
+          <w:p>
+            <w:pPr>
+              <w:pStyle w:val="Prrafodelista"/>
+              <w:widowControl w:val="0"/>
+              <w:numPr>
+                <w:ilvl w:val="0"/>
+                <w:numId w:val="10"/>
+              </w:numPr>
+              <w:pBdr>
+                <w:top w:val="nil"/>
+                <w:left w:val="nil"/>
+                <w:bottom w:val="nil"/>
+                <w:right w:val="nil"/>
+                <w:between w:val="nil"/>
+              </w:pBdr>
+              <w:spacing w:line="240" w:lineRule="auto"/>
+              <w:rPr>
+                <w:sz w:val="20"/>
+                <w:szCs w:val="20"/>
+              </w:rPr>
+            </w:pPr>
+            <w:r>
+              <w:rPr>
+                <w:sz w:val="20"/>
+                <w:szCs w:val="20"/>
+              </w:rPr>
+              <w:t xml:space="preserve">Plan de </w:t>
+            </w:r>
+            <w:proofErr w:type="spellStart"/>
+            <w:r>
+              <w:rPr>
+                <w:sz w:val="20"/>
+                <w:szCs w:val="20"/>
+              </w:rPr>
+              <w:t>Testing</w:t>
+            </w:r>
+            <w:proofErr w:type="spellEnd"/>
+          </w:p>
+          <w:p>
+            <w:pPr>
+              <w:widowControl w:val="0"/>
+              <w:pBdr>
+                <w:top w:val="nil"/>
+                <w:left w:val="nil"/>
+                <w:bottom w:val="nil"/>
+                <w:right w:val="nil"/>
+                <w:between w:val="nil"/>
+              </w:pBdr>
+              <w:spacing w:line="240" w:lineRule="auto"/>
+              <w:rPr>
+                <w:sz w:val="20"/>
+                <w:szCs w:val="20"/>
+              </w:rPr>
+            </w:pPr>
+            <w:r>
+              <w:rPr>
+                <w:sz w:val="20"/>
+                <w:szCs w:val="20"/>
+              </w:rPr>
+              <w:t xml:space="preserve">Levantamos la instancia de </w:t>
+            </w:r>
+            <w:proofErr w:type="spellStart"/>
+            <w:r>
+              <w:rPr>
+                <w:sz w:val="20"/>
+                <w:szCs w:val="20"/>
+              </w:rPr>
+              <w:t>RedMine</w:t>
+            </w:r>
+            <w:proofErr w:type="spellEnd"/>
           </w:p>
         </w:tc>
         <w:tc>
@@ -3144,6 +3749,54 @@
               <w:right w:w="100" w:type="dxa"/>
             </w:tcMar>
           </w:tcPr>
+          <w:p>
+            <w:pPr>
+              <w:widowControl w:val="0"/>
+              <w:pBdr>
+                <w:top w:val="nil"/>
+                <w:left w:val="nil"/>
+                <w:bottom w:val="nil"/>
+                <w:right w:val="nil"/>
+                <w:between w:val="nil"/>
+              </w:pBdr>
+              <w:spacing w:line="240" w:lineRule="auto"/>
+              <w:rPr>
+                <w:sz w:val="20"/>
+                <w:szCs w:val="20"/>
+              </w:rPr>
+            </w:pPr>
+            <w:r>
+              <w:rPr>
+                <w:sz w:val="20"/>
+                <w:szCs w:val="20"/>
+              </w:rPr>
+              <w:t>Crear un nuevo Proyecto Web Api ASP.NET</w:t>
+            </w:r>
+          </w:p>
+          <w:p>
+            <w:pPr>
+              <w:widowControl w:val="0"/>
+              <w:pBdr>
+                <w:top w:val="nil"/>
+                <w:left w:val="nil"/>
+                <w:bottom w:val="nil"/>
+                <w:right w:val="nil"/>
+                <w:between w:val="nil"/>
+              </w:pBdr>
+              <w:spacing w:line="240" w:lineRule="auto"/>
+              <w:rPr>
+                <w:sz w:val="20"/>
+                <w:szCs w:val="20"/>
+              </w:rPr>
+            </w:pPr>
+            <w:r>
+              <w:rPr>
+                <w:sz w:val="20"/>
+                <w:szCs w:val="20"/>
+              </w:rPr>
+              <w:t>Crear Base de Datos y un bosquejo de DER</w:t>
+            </w:r>
+          </w:p>
           <w:p>
             <w:pPr>
               <w:widowControl w:val="0"/>
@@ -3285,6 +3938,54 @@
                 <w:szCs w:val="20"/>
               </w:rPr>
             </w:pPr>
+            <w:r>
+              <w:rPr>
+                <w:sz w:val="20"/>
+                <w:szCs w:val="20"/>
+              </w:rPr>
+              <w:t>Empezar a codificar, se va hacer todo lo referido a eventos que ocurren en un hogar y como se envían los mismos hasta el servidor web y este ultimo los registra en la base de datos.</w:t>
+            </w:r>
+          </w:p>
+          <w:p>
+            <w:pPr>
+              <w:widowControl w:val="0"/>
+              <w:pBdr>
+                <w:top w:val="nil"/>
+                <w:left w:val="nil"/>
+                <w:bottom w:val="nil"/>
+                <w:right w:val="nil"/>
+                <w:between w:val="nil"/>
+              </w:pBdr>
+              <w:spacing w:line="240" w:lineRule="auto"/>
+              <w:rPr>
+                <w:sz w:val="20"/>
+                <w:szCs w:val="20"/>
+              </w:rPr>
+            </w:pPr>
+            <w:r>
+              <w:rPr>
+                <w:sz w:val="20"/>
+                <w:szCs w:val="20"/>
+              </w:rPr>
+              <w:t>Empezar bosquejo DER.</w:t>
+            </w:r>
+          </w:p>
+          <w:p>
+            <w:pPr>
+              <w:widowControl w:val="0"/>
+              <w:pBdr>
+                <w:top w:val="nil"/>
+                <w:left w:val="nil"/>
+                <w:bottom w:val="nil"/>
+                <w:right w:val="nil"/>
+                <w:between w:val="nil"/>
+              </w:pBdr>
+              <w:spacing w:line="240" w:lineRule="auto"/>
+              <w:rPr>
+                <w:sz w:val="20"/>
+                <w:szCs w:val="20"/>
+              </w:rPr>
+            </w:pPr>
           </w:p>
         </w:tc>
         <w:tc>
@@ -3314,6 +4015,92 @@
                 <w:szCs w:val="20"/>
               </w:rPr>
             </w:pPr>
+            <w:r>
+              <w:rPr>
+                <w:sz w:val="20"/>
+                <w:szCs w:val="20"/>
+              </w:rPr>
+              <w:t>Investigar sensores (9hs)</w:t>
+            </w:r>
+          </w:p>
+          <w:p>
+            <w:pPr>
+              <w:widowControl w:val="0"/>
+              <w:pBdr>
+                <w:top w:val="nil"/>
+                <w:left w:val="nil"/>
+                <w:bottom w:val="nil"/>
+                <w:right w:val="nil"/>
+                <w:between w:val="nil"/>
+              </w:pBdr>
+              <w:spacing w:line="240" w:lineRule="auto"/>
+              <w:rPr>
+                <w:sz w:val="20"/>
+                <w:szCs w:val="20"/>
+              </w:rPr>
+            </w:pPr>
+            <w:r>
+              <w:rPr>
+                <w:sz w:val="20"/>
+                <w:szCs w:val="20"/>
+              </w:rPr>
+              <w:t>Crear Estructura Inicial Base de Datos, con los procedimientos</w:t>
+            </w:r>
+          </w:p>
+          <w:p>
+            <w:pPr>
+              <w:widowControl w:val="0"/>
+              <w:pBdr>
+                <w:top w:val="nil"/>
+                <w:left w:val="nil"/>
+                <w:bottom w:val="nil"/>
+                <w:right w:val="nil"/>
+                <w:between w:val="nil"/>
+              </w:pBdr>
+              <w:spacing w:line="240" w:lineRule="auto"/>
+              <w:rPr>
+                <w:sz w:val="20"/>
+                <w:szCs w:val="20"/>
+              </w:rPr>
+            </w:pPr>
+            <w:r>
+              <w:rPr>
+                <w:sz w:val="20"/>
+                <w:szCs w:val="20"/>
+              </w:rPr>
+              <w:t>Bosquejo DER</w:t>
+            </w:r>
+          </w:p>
+          <w:p>
+            <w:pPr>
+              <w:widowControl w:val="0"/>
+              <w:pBdr>
+                <w:top w:val="nil"/>
+                <w:left w:val="nil"/>
+                <w:bottom w:val="nil"/>
+                <w:right w:val="nil"/>
+                <w:between w:val="nil"/>
+              </w:pBdr>
+              <w:spacing w:line="240" w:lineRule="auto"/>
+              <w:rPr>
+                <w:sz w:val="20"/>
+                <w:szCs w:val="20"/>
+              </w:rPr>
+            </w:pPr>
+            <w:r>
+              <w:rPr>
+                <w:sz w:val="20"/>
+                <w:szCs w:val="20"/>
+              </w:rPr>
+              <w:t>Crear un nuevo Proyecto Web Api ASP.NET</w:t>
+            </w:r>
+            <w:r>
+              <w:rPr>
+                <w:sz w:val="20"/>
+                <w:szCs w:val="20"/>
+              </w:rPr>
+              <w:t xml:space="preserve"> con las capas de DAL, DTO y BL, definidas en la arquitectura</w:t>
+            </w:r>
           </w:p>
         </w:tc>
         <w:tc>
@@ -3439,6 +4226,44 @@
                 <w:szCs w:val="20"/>
               </w:rPr>
             </w:pPr>
+            <w:r>
+              <w:rPr>
+                <w:sz w:val="20"/>
+                <w:szCs w:val="20"/>
+              </w:rPr>
+              <w:t>Crear un nuevo Proyecto Web Api ASP.NET</w:t>
+            </w:r>
+          </w:p>
+          <w:p>
+            <w:pPr>
+              <w:widowControl w:val="0"/>
+              <w:pBdr>
+                <w:top w:val="nil"/>
+                <w:left w:val="nil"/>
+                <w:bottom w:val="nil"/>
+                <w:right w:val="nil"/>
+                <w:between w:val="nil"/>
+              </w:pBdr>
+              <w:spacing w:line="240" w:lineRule="auto"/>
+              <w:rPr>
+                <w:sz w:val="20"/>
+                <w:szCs w:val="20"/>
+              </w:rPr>
+            </w:pPr>
+            <w:r>
+              <w:rPr>
+                <w:sz w:val="20"/>
+                <w:szCs w:val="20"/>
+              </w:rPr>
+              <w:t>Documento de sens</w:t>
+            </w:r>
+            <w:r>
+              <w:rPr>
+                <w:sz w:val="20"/>
+                <w:szCs w:val="20"/>
+              </w:rPr>
+              <w:t>ores</w:t>
+            </w:r>
           </w:p>
         </w:tc>
         <w:tc>
@@ -3497,6 +4322,47 @@
                 <w:szCs w:val="20"/>
               </w:rPr>
             </w:pPr>
+            <w:r>
+              <w:rPr>
+                <w:sz w:val="20"/>
+                <w:szCs w:val="20"/>
+              </w:rPr>
+              <w:t xml:space="preserve">La </w:t>
+            </w:r>
+            <w:proofErr w:type="spellStart"/>
+            <w:r>
+              <w:rPr>
+                <w:sz w:val="20"/>
+                <w:szCs w:val="20"/>
+              </w:rPr>
+              <w:t>Epica</w:t>
+            </w:r>
+            <w:proofErr w:type="spellEnd"/>
+            <w:r>
+              <w:rPr>
+                <w:sz w:val="20"/>
+                <w:szCs w:val="20"/>
+              </w:rPr>
+              <w:t xml:space="preserve"> seleccionada es muy amplia, y </w:t>
+            </w:r>
+            <w:proofErr w:type="spellStart"/>
+            <w:r>
+              <w:rPr>
+                <w:sz w:val="20"/>
+                <w:szCs w:val="20"/>
+              </w:rPr>
+              <w:t>deberiamos</w:t>
+            </w:r>
+            <w:proofErr w:type="spellEnd"/>
+            <w:r>
+              <w:rPr>
+                <w:sz w:val="20"/>
+                <w:szCs w:val="20"/>
+              </w:rPr>
+              <w:t xml:space="preserve"> encararla de otra forma</w:t>
+            </w:r>
+            <w:bookmarkStart w:id="0" w:name="_GoBack"/>
+            <w:bookmarkEnd w:id="0"/>
           </w:p>
         </w:tc>
         <w:tc>
@@ -5483,6 +6349,17 @@
       <w:szCs w:val="20"/>
     </w:rPr>
   </w:style>
+  <w:style w:type="paragraph" w:styleId="Prrafodelista">
+    <w:name w:val="List Paragraph"/>
+    <w:basedOn w:val="Normal"/>
+    <w:uiPriority w:val="34"/>
+    <w:qFormat/>
+    <w:rsid w:val="00C7620F"/>
+    <w:pPr>
+      <w:ind w:left="720"/>
+      <w:contextualSpacing/>
+    </w:pPr>
+  </w:style>
 </w:styles>
 </file>
 

</xml_diff>

<commit_message>
Cambio archivo planilla seguimiento
</commit_message>
<xml_diff>
--- a/Documentación/Otros/Planilla de seguimiento.docx
+++ b/Documentación/Otros/Planilla de seguimiento.docx
@@ -3101,21 +3101,7 @@
                 <w:sz w:val="20"/>
                 <w:szCs w:val="20"/>
               </w:rPr>
-              <w:t xml:space="preserve">Definición de </w:t>
-            </w:r>
-            <w:r>
-              <w:rPr>
-                <w:sz w:val="20"/>
-                <w:szCs w:val="20"/>
-              </w:rPr>
-              <w:t>Metodología</w:t>
-            </w:r>
-            <w:r>
-              <w:rPr>
-                <w:sz w:val="20"/>
-                <w:szCs w:val="20"/>
-              </w:rPr>
-              <w:t xml:space="preserve"> (6hs)</w:t>
+              <w:t>Definición de Metodología (6hs)</w:t>
             </w:r>
           </w:p>
           <w:p>
@@ -3526,14 +3512,7 @@
                 <w:sz w:val="20"/>
                 <w:szCs w:val="20"/>
               </w:rPr>
-              <w:t>Definición de Metodología</w:t>
-            </w:r>
-            <w:r>
-              <w:rPr>
-                <w:sz w:val="20"/>
-                <w:szCs w:val="20"/>
-              </w:rPr>
-              <w:t xml:space="preserve"> </w:t>
+              <w:t xml:space="preserve">Definición de Metodología </w:t>
             </w:r>
           </w:p>
           <w:p>
@@ -3562,14 +3541,7 @@
                 <w:sz w:val="20"/>
                 <w:szCs w:val="20"/>
               </w:rPr>
-              <w:t>Definición Tecnologías</w:t>
-            </w:r>
-            <w:r>
-              <w:rPr>
-                <w:sz w:val="20"/>
-                <w:szCs w:val="20"/>
-              </w:rPr>
-              <w:t xml:space="preserve"> </w:t>
+              <w:t xml:space="preserve">Definición Tecnologías </w:t>
             </w:r>
           </w:p>
           <w:p>
@@ -3598,14 +3570,7 @@
                 <w:sz w:val="20"/>
                 <w:szCs w:val="20"/>
               </w:rPr>
-              <w:t>Definición Herramientas</w:t>
-            </w:r>
-            <w:r>
-              <w:rPr>
-                <w:sz w:val="20"/>
-                <w:szCs w:val="20"/>
-              </w:rPr>
-              <w:t xml:space="preserve"> </w:t>
+              <w:t xml:space="preserve">Definición Herramientas </w:t>
             </w:r>
           </w:p>
           <w:p>
@@ -4020,7 +3985,7 @@
                 <w:sz w:val="20"/>
                 <w:szCs w:val="20"/>
               </w:rPr>
-              <w:t>Investigar sensores (9hs)</w:t>
+              <w:t>Investigar sensores</w:t>
             </w:r>
           </w:p>
           <w:p>
@@ -4092,14 +4057,95 @@
                 <w:sz w:val="20"/>
                 <w:szCs w:val="20"/>
               </w:rPr>
-              <w:t>Crear un nuevo Proyecto Web Api ASP.NET</w:t>
-            </w:r>
-            <w:r>
-              <w:rPr>
-                <w:sz w:val="20"/>
-                <w:szCs w:val="20"/>
-              </w:rPr>
-              <w:t xml:space="preserve"> con las capas de DAL, DTO y BL, definidas en la arquitectura</w:t>
+              <w:t>Crear un nuevo Proyecto Web Api ASP.NET con las capas de DAL, DTO y BL, definidas en la arquitectura</w:t>
+            </w:r>
+            <w:r>
+              <w:rPr>
+                <w:sz w:val="20"/>
+                <w:szCs w:val="20"/>
+              </w:rPr>
+              <w:t>.</w:t>
+            </w:r>
+          </w:p>
+          <w:p>
+            <w:pPr>
+              <w:widowControl w:val="0"/>
+              <w:pBdr>
+                <w:top w:val="nil"/>
+                <w:left w:val="nil"/>
+                <w:bottom w:val="nil"/>
+                <w:right w:val="nil"/>
+                <w:between w:val="nil"/>
+              </w:pBdr>
+              <w:spacing w:line="240" w:lineRule="auto"/>
+              <w:rPr>
+                <w:sz w:val="20"/>
+                <w:szCs w:val="20"/>
+              </w:rPr>
+            </w:pPr>
+            <w:proofErr w:type="spellStart"/>
+            <w:r>
+              <w:rPr>
+                <w:sz w:val="20"/>
+                <w:szCs w:val="20"/>
+              </w:rPr>
+              <w:t>Parametrizacion</w:t>
+            </w:r>
+            <w:proofErr w:type="spellEnd"/>
+            <w:r>
+              <w:rPr>
+                <w:sz w:val="20"/>
+                <w:szCs w:val="20"/>
+              </w:rPr>
+              <w:t xml:space="preserve"> </w:t>
+            </w:r>
+            <w:proofErr w:type="spellStart"/>
+            <w:r>
+              <w:rPr>
+                <w:sz w:val="20"/>
+                <w:szCs w:val="20"/>
+              </w:rPr>
+              <w:t>RedMine</w:t>
+            </w:r>
+            <w:proofErr w:type="spellEnd"/>
+            <w:r>
+              <w:rPr>
+                <w:sz w:val="20"/>
+                <w:szCs w:val="20"/>
+              </w:rPr>
+              <w:t xml:space="preserve"> (</w:t>
+            </w:r>
+            <w:proofErr w:type="spellStart"/>
+            <w:r>
+              <w:rPr>
+                <w:sz w:val="20"/>
+                <w:szCs w:val="20"/>
+              </w:rPr>
+              <w:t>Creacion</w:t>
+            </w:r>
+            <w:proofErr w:type="spellEnd"/>
+            <w:r>
+              <w:rPr>
+                <w:sz w:val="20"/>
+                <w:szCs w:val="20"/>
+              </w:rPr>
+              <w:t xml:space="preserve"> de proyecto, Usuarios, Perfiles, </w:t>
+            </w:r>
+            <w:proofErr w:type="spellStart"/>
+            <w:r>
+              <w:rPr>
+                <w:sz w:val="20"/>
+                <w:szCs w:val="20"/>
+              </w:rPr>
+              <w:t>Parametros</w:t>
+            </w:r>
+            <w:proofErr w:type="spellEnd"/>
+            <w:r>
+              <w:rPr>
+                <w:sz w:val="20"/>
+                <w:szCs w:val="20"/>
+              </w:rPr>
+              <w:t xml:space="preserve"> de Incidencias)</w:t>
             </w:r>
           </w:p>
         </w:tc>
@@ -4255,14 +4301,45 @@
                 <w:sz w:val="20"/>
                 <w:szCs w:val="20"/>
               </w:rPr>
-              <w:t>Documento de sens</w:t>
-            </w:r>
-            <w:r>
-              <w:rPr>
-                <w:sz w:val="20"/>
-                <w:szCs w:val="20"/>
-              </w:rPr>
-              <w:t>ores</w:t>
+              <w:t xml:space="preserve">Documento de </w:t>
+            </w:r>
+            <w:r>
+              <w:rPr>
+                <w:sz w:val="20"/>
+                <w:szCs w:val="20"/>
+              </w:rPr>
+              <w:t>definición de arquitectura Hardware</w:t>
+            </w:r>
+            <w:r>
+              <w:rPr>
+                <w:sz w:val="20"/>
+                <w:szCs w:val="20"/>
+              </w:rPr>
+              <w:t>.</w:t>
+            </w:r>
+          </w:p>
+          <w:p>
+            <w:pPr>
+              <w:widowControl w:val="0"/>
+              <w:pBdr>
+                <w:top w:val="nil"/>
+                <w:left w:val="nil"/>
+                <w:bottom w:val="nil"/>
+                <w:right w:val="nil"/>
+                <w:between w:val="nil"/>
+              </w:pBdr>
+              <w:spacing w:line="240" w:lineRule="auto"/>
+              <w:rPr>
+                <w:sz w:val="20"/>
+                <w:szCs w:val="20"/>
+              </w:rPr>
+            </w:pPr>
+            <w:r>
+              <w:rPr>
+                <w:sz w:val="20"/>
+                <w:szCs w:val="20"/>
+              </w:rPr>
+              <w:t>Creación del DER</w:t>
             </w:r>
           </w:p>
         </w:tc>
@@ -4293,6 +4370,30 @@
                 <w:szCs w:val="20"/>
               </w:rPr>
             </w:pPr>
+            <w:r>
+              <w:rPr>
+                <w:sz w:val="20"/>
+                <w:szCs w:val="20"/>
+              </w:rPr>
+              <w:t>Crear una Base de Datos Oracle para poder compartirla entre todos</w:t>
+            </w:r>
+          </w:p>
+          <w:p>
+            <w:pPr>
+              <w:widowControl w:val="0"/>
+              <w:pBdr>
+                <w:top w:val="nil"/>
+                <w:left w:val="nil"/>
+                <w:bottom w:val="nil"/>
+                <w:right w:val="nil"/>
+                <w:between w:val="nil"/>
+              </w:pBdr>
+              <w:spacing w:line="240" w:lineRule="auto"/>
+              <w:rPr>
+                <w:sz w:val="20"/>
+                <w:szCs w:val="20"/>
+              </w:rPr>
+            </w:pPr>
           </w:p>
         </w:tc>
         <w:tc>
@@ -4345,15 +4446,13 @@
               </w:rPr>
               <w:t xml:space="preserve"> seleccionada es muy amplia, y </w:t>
             </w:r>
-            <w:proofErr w:type="spellStart"/>
-            <w:r>
-              <w:rPr>
-                <w:sz w:val="20"/>
-                <w:szCs w:val="20"/>
-              </w:rPr>
-              <w:t>deberiamos</w:t>
-            </w:r>
-            <w:proofErr w:type="spellEnd"/>
+            <w:r>
+              <w:rPr>
+                <w:sz w:val="20"/>
+                <w:szCs w:val="20"/>
+              </w:rPr>
+              <w:t>deberíamos</w:t>
+            </w:r>
             <w:r>
               <w:rPr>
                 <w:sz w:val="20"/>
@@ -4361,8 +4460,340 @@
               </w:rPr>
               <w:t xml:space="preserve"> encararla de otra forma</w:t>
             </w:r>
+            <w:r>
+              <w:rPr>
+                <w:sz w:val="20"/>
+                <w:szCs w:val="20"/>
+              </w:rPr>
+              <w:t>.</w:t>
+            </w:r>
+          </w:p>
+          <w:p>
+            <w:pPr>
+              <w:widowControl w:val="0"/>
+              <w:pBdr>
+                <w:top w:val="nil"/>
+                <w:left w:val="nil"/>
+                <w:bottom w:val="nil"/>
+                <w:right w:val="nil"/>
+                <w:between w:val="nil"/>
+              </w:pBdr>
+              <w:spacing w:line="240" w:lineRule="auto"/>
+              <w:rPr>
+                <w:sz w:val="20"/>
+                <w:szCs w:val="20"/>
+              </w:rPr>
+            </w:pPr>
+            <w:r>
+              <w:rPr>
+                <w:sz w:val="20"/>
+                <w:szCs w:val="20"/>
+              </w:rPr>
+              <w:t>Cambiamos la Base de Datos a Oracle</w:t>
+            </w:r>
+          </w:p>
+        </w:tc>
+        <w:tc>
+          <w:tcPr>
+            <w:tcW w:w="3520" w:type="dxa"/>
+            <w:shd w:val="clear" w:color="auto" w:fill="auto"/>
+            <w:tcMar>
+              <w:top w:w="100" w:type="dxa"/>
+              <w:left w:w="100" w:type="dxa"/>
+              <w:bottom w:w="100" w:type="dxa"/>
+              <w:right w:w="100" w:type="dxa"/>
+            </w:tcMar>
+          </w:tcPr>
+          <w:p>
+            <w:pPr>
+              <w:widowControl w:val="0"/>
+              <w:pBdr>
+                <w:top w:val="nil"/>
+                <w:left w:val="nil"/>
+                <w:bottom w:val="nil"/>
+                <w:right w:val="nil"/>
+                <w:between w:val="nil"/>
+              </w:pBdr>
+              <w:spacing w:line="240" w:lineRule="auto"/>
+              <w:rPr>
+                <w:sz w:val="20"/>
+                <w:szCs w:val="20"/>
+              </w:rPr>
+            </w:pPr>
+          </w:p>
+        </w:tc>
+      </w:tr>
+      <w:tr>
+        <w:tc>
+          <w:tcPr>
+            <w:tcW w:w="1377" w:type="dxa"/>
+            <w:shd w:val="clear" w:color="auto" w:fill="auto"/>
+            <w:tcMar>
+              <w:top w:w="100" w:type="dxa"/>
+              <w:left w:w="100" w:type="dxa"/>
+              <w:bottom w:w="100" w:type="dxa"/>
+              <w:right w:w="100" w:type="dxa"/>
+            </w:tcMar>
+          </w:tcPr>
+          <w:p>
+            <w:pPr>
+              <w:widowControl w:val="0"/>
+              <w:pBdr>
+                <w:top w:val="nil"/>
+                <w:left w:val="nil"/>
+                <w:bottom w:val="nil"/>
+                <w:right w:val="nil"/>
+                <w:between w:val="nil"/>
+              </w:pBdr>
+              <w:spacing w:line="240" w:lineRule="auto"/>
+              <w:rPr>
+                <w:sz w:val="20"/>
+                <w:szCs w:val="20"/>
+              </w:rPr>
+            </w:pPr>
+            <w:r>
+              <w:rPr>
+                <w:sz w:val="20"/>
+                <w:szCs w:val="20"/>
+              </w:rPr>
+              <w:t>10/07/2018</w:t>
+            </w:r>
+          </w:p>
+        </w:tc>
+        <w:tc>
+          <w:tcPr>
+            <w:tcW w:w="3088" w:type="dxa"/>
+            <w:shd w:val="clear" w:color="auto" w:fill="auto"/>
+            <w:tcMar>
+              <w:top w:w="100" w:type="dxa"/>
+              <w:left w:w="100" w:type="dxa"/>
+              <w:bottom w:w="100" w:type="dxa"/>
+              <w:right w:w="100" w:type="dxa"/>
+            </w:tcMar>
+          </w:tcPr>
+          <w:p>
+            <w:pPr>
+              <w:widowControl w:val="0"/>
+              <w:pBdr>
+                <w:top w:val="nil"/>
+                <w:left w:val="nil"/>
+                <w:bottom w:val="nil"/>
+                <w:right w:val="nil"/>
+                <w:between w:val="nil"/>
+              </w:pBdr>
+              <w:spacing w:line="240" w:lineRule="auto"/>
+              <w:rPr>
+                <w:sz w:val="20"/>
+                <w:szCs w:val="20"/>
+              </w:rPr>
+            </w:pPr>
             <w:bookmarkStart w:id="0" w:name="_GoBack"/>
             <w:bookmarkEnd w:id="0"/>
+          </w:p>
+        </w:tc>
+        <w:tc>
+          <w:tcPr>
+            <w:tcW w:w="3520" w:type="dxa"/>
+            <w:shd w:val="clear" w:color="auto" w:fill="auto"/>
+            <w:tcMar>
+              <w:top w:w="100" w:type="dxa"/>
+              <w:left w:w="100" w:type="dxa"/>
+              <w:bottom w:w="100" w:type="dxa"/>
+              <w:right w:w="100" w:type="dxa"/>
+            </w:tcMar>
+          </w:tcPr>
+          <w:p>
+            <w:pPr>
+              <w:widowControl w:val="0"/>
+              <w:pBdr>
+                <w:top w:val="nil"/>
+                <w:left w:val="nil"/>
+                <w:bottom w:val="nil"/>
+                <w:right w:val="nil"/>
+                <w:between w:val="nil"/>
+              </w:pBdr>
+              <w:spacing w:line="240" w:lineRule="auto"/>
+              <w:rPr>
+                <w:sz w:val="20"/>
+                <w:szCs w:val="20"/>
+              </w:rPr>
+            </w:pPr>
+          </w:p>
+        </w:tc>
+        <w:tc>
+          <w:tcPr>
+            <w:tcW w:w="3520" w:type="dxa"/>
+            <w:shd w:val="clear" w:color="auto" w:fill="auto"/>
+            <w:tcMar>
+              <w:top w:w="100" w:type="dxa"/>
+              <w:left w:w="100" w:type="dxa"/>
+              <w:bottom w:w="100" w:type="dxa"/>
+              <w:right w:w="100" w:type="dxa"/>
+            </w:tcMar>
+          </w:tcPr>
+          <w:p>
+            <w:pPr>
+              <w:widowControl w:val="0"/>
+              <w:pBdr>
+                <w:top w:val="nil"/>
+                <w:left w:val="nil"/>
+                <w:bottom w:val="nil"/>
+                <w:right w:val="nil"/>
+                <w:between w:val="nil"/>
+              </w:pBdr>
+              <w:spacing w:line="240" w:lineRule="auto"/>
+              <w:rPr>
+                <w:sz w:val="20"/>
+                <w:szCs w:val="20"/>
+              </w:rPr>
+            </w:pPr>
+          </w:p>
+        </w:tc>
+        <w:tc>
+          <w:tcPr>
+            <w:tcW w:w="3520" w:type="dxa"/>
+            <w:shd w:val="clear" w:color="auto" w:fill="auto"/>
+            <w:tcMar>
+              <w:top w:w="100" w:type="dxa"/>
+              <w:left w:w="100" w:type="dxa"/>
+              <w:bottom w:w="100" w:type="dxa"/>
+              <w:right w:w="100" w:type="dxa"/>
+            </w:tcMar>
+          </w:tcPr>
+          <w:p>
+            <w:pPr>
+              <w:widowControl w:val="0"/>
+              <w:pBdr>
+                <w:top w:val="nil"/>
+                <w:left w:val="nil"/>
+                <w:bottom w:val="nil"/>
+                <w:right w:val="nil"/>
+                <w:between w:val="nil"/>
+              </w:pBdr>
+              <w:spacing w:line="240" w:lineRule="auto"/>
+              <w:rPr>
+                <w:sz w:val="20"/>
+                <w:szCs w:val="20"/>
+              </w:rPr>
+            </w:pPr>
+          </w:p>
+        </w:tc>
+      </w:tr>
+      <w:tr>
+        <w:tc>
+          <w:tcPr>
+            <w:tcW w:w="1377" w:type="dxa"/>
+            <w:shd w:val="clear" w:color="auto" w:fill="auto"/>
+            <w:tcMar>
+              <w:top w:w="100" w:type="dxa"/>
+              <w:left w:w="100" w:type="dxa"/>
+              <w:bottom w:w="100" w:type="dxa"/>
+              <w:right w:w="100" w:type="dxa"/>
+            </w:tcMar>
+          </w:tcPr>
+          <w:p>
+            <w:pPr>
+              <w:widowControl w:val="0"/>
+              <w:pBdr>
+                <w:top w:val="nil"/>
+                <w:left w:val="nil"/>
+                <w:bottom w:val="nil"/>
+                <w:right w:val="nil"/>
+                <w:between w:val="nil"/>
+              </w:pBdr>
+              <w:spacing w:line="240" w:lineRule="auto"/>
+              <w:rPr>
+                <w:sz w:val="20"/>
+                <w:szCs w:val="20"/>
+              </w:rPr>
+            </w:pPr>
+          </w:p>
+        </w:tc>
+        <w:tc>
+          <w:tcPr>
+            <w:tcW w:w="3088" w:type="dxa"/>
+            <w:shd w:val="clear" w:color="auto" w:fill="auto"/>
+            <w:tcMar>
+              <w:top w:w="100" w:type="dxa"/>
+              <w:left w:w="100" w:type="dxa"/>
+              <w:bottom w:w="100" w:type="dxa"/>
+              <w:right w:w="100" w:type="dxa"/>
+            </w:tcMar>
+          </w:tcPr>
+          <w:p>
+            <w:pPr>
+              <w:widowControl w:val="0"/>
+              <w:pBdr>
+                <w:top w:val="nil"/>
+                <w:left w:val="nil"/>
+                <w:bottom w:val="nil"/>
+                <w:right w:val="nil"/>
+                <w:between w:val="nil"/>
+              </w:pBdr>
+              <w:spacing w:line="240" w:lineRule="auto"/>
+              <w:rPr>
+                <w:sz w:val="20"/>
+                <w:szCs w:val="20"/>
+              </w:rPr>
+            </w:pPr>
+          </w:p>
+        </w:tc>
+        <w:tc>
+          <w:tcPr>
+            <w:tcW w:w="3520" w:type="dxa"/>
+            <w:shd w:val="clear" w:color="auto" w:fill="auto"/>
+            <w:tcMar>
+              <w:top w:w="100" w:type="dxa"/>
+              <w:left w:w="100" w:type="dxa"/>
+              <w:bottom w:w="100" w:type="dxa"/>
+              <w:right w:w="100" w:type="dxa"/>
+            </w:tcMar>
+          </w:tcPr>
+          <w:p>
+            <w:pPr>
+              <w:widowControl w:val="0"/>
+              <w:pBdr>
+                <w:top w:val="nil"/>
+                <w:left w:val="nil"/>
+                <w:bottom w:val="nil"/>
+                <w:right w:val="nil"/>
+                <w:between w:val="nil"/>
+              </w:pBdr>
+              <w:spacing w:line="240" w:lineRule="auto"/>
+              <w:rPr>
+                <w:sz w:val="20"/>
+                <w:szCs w:val="20"/>
+              </w:rPr>
+            </w:pPr>
+          </w:p>
+        </w:tc>
+        <w:tc>
+          <w:tcPr>
+            <w:tcW w:w="3520" w:type="dxa"/>
+            <w:shd w:val="clear" w:color="auto" w:fill="auto"/>
+            <w:tcMar>
+              <w:top w:w="100" w:type="dxa"/>
+              <w:left w:w="100" w:type="dxa"/>
+              <w:bottom w:w="100" w:type="dxa"/>
+              <w:right w:w="100" w:type="dxa"/>
+            </w:tcMar>
+          </w:tcPr>
+          <w:p>
+            <w:pPr>
+              <w:widowControl w:val="0"/>
+              <w:pBdr>
+                <w:top w:val="nil"/>
+                <w:left w:val="nil"/>
+                <w:bottom w:val="nil"/>
+                <w:right w:val="nil"/>
+                <w:between w:val="nil"/>
+              </w:pBdr>
+              <w:spacing w:line="240" w:lineRule="auto"/>
+              <w:rPr>
+                <w:sz w:val="20"/>
+                <w:szCs w:val="20"/>
+              </w:rPr>
+            </w:pPr>
           </w:p>
         </w:tc>
         <w:tc>

</xml_diff>